<commit_message>
improved design and added filtering for log
</commit_message>
<xml_diff>
--- a/TrueFoundry FrontEnd Assignment.docx
+++ b/TrueFoundry FrontEnd Assignment.docx
@@ -1060,7 +1060,14 @@
         <w:rPr>
           <w:color w:val="172B4D"/>
         </w:rPr>
-        <w:t>1.</w:t>
+        <w:t>1</w:t>
+      </w:r>
+      <w:r>
+        <w:rPr>
+          <w:color w:val="172B4D"/>
+          <w:highlight w:val="yellow"/>
+        </w:rPr>
+        <w:t>.</w:t>
       </w:r>
       <w:r>
         <w:rPr>
@@ -1068,6 +1075,7 @@
           <w:color w:val="172B4D"/>
           <w:sz w:val="14"/>
           <w:szCs w:val="14"/>
+          <w:highlight w:val="yellow"/>
         </w:rPr>
         <w:t xml:space="preserve">         </w:t>
       </w:r>
@@ -1077,8 +1085,18 @@
           <w:color w:val="172B4D"/>
           <w:sz w:val="24"/>
           <w:szCs w:val="24"/>
-        </w:rPr>
-        <w:t>A terminal-like view that renders logs as shown in the Figma file.</w:t>
+          <w:highlight w:val="yellow"/>
+        </w:rPr>
+        <w:t>A terminal-like view that renders logs as shown in the Figma file</w:t>
+      </w:r>
+      <w:r>
+        <w:rPr>
+          <w:rFonts w:ascii="Roboto" w:eastAsia="Roboto" w:hAnsi="Roboto" w:cs="Roboto"/>
+          <w:color w:val="172B4D"/>
+          <w:sz w:val="24"/>
+          <w:szCs w:val="24"/>
+        </w:rPr>
+        <w:t>.</w:t>
       </w:r>
     </w:p>
     <w:p>
@@ -1176,8 +1194,18 @@
           <w:color w:val="172B4D"/>
           <w:sz w:val="24"/>
           <w:szCs w:val="24"/>
-        </w:rPr>
-        <w:t>Subscribe to live logs (if applicable) that keep populating at the bottom.</w:t>
+          <w:highlight w:val="yellow"/>
+        </w:rPr>
+        <w:t>Subscribe to live logs (if applicable) that keep populating at the bottom</w:t>
+      </w:r>
+      <w:r>
+        <w:rPr>
+          <w:rFonts w:ascii="Roboto" w:eastAsia="Roboto" w:hAnsi="Roboto" w:cs="Roboto"/>
+          <w:color w:val="172B4D"/>
+          <w:sz w:val="24"/>
+          <w:szCs w:val="24"/>
+        </w:rPr>
+        <w:t>.</w:t>
       </w:r>
     </w:p>
     <w:p>
@@ -1345,6 +1373,7 @@
           <w:color w:val="172B4D"/>
           <w:sz w:val="24"/>
           <w:szCs w:val="24"/>
+          <w:highlight w:val="yellow"/>
         </w:rPr>
         <w:t xml:space="preserve">All the states of logs (filters) should reflect in the </w:t>
       </w:r>
@@ -1355,6 +1384,7 @@
           <w:color w:val="172B4D"/>
           <w:sz w:val="24"/>
           <w:szCs w:val="24"/>
+          <w:highlight w:val="yellow"/>
         </w:rPr>
         <w:t>url</w:t>
       </w:r>
@@ -1365,8 +1395,18 @@
           <w:color w:val="172B4D"/>
           <w:sz w:val="24"/>
           <w:szCs w:val="24"/>
-        </w:rPr>
-        <w:t xml:space="preserve"> and thus should be shareable.</w:t>
+          <w:highlight w:val="yellow"/>
+        </w:rPr>
+        <w:t xml:space="preserve"> and thus should be shareable</w:t>
+      </w:r>
+      <w:r>
+        <w:rPr>
+          <w:rFonts w:ascii="Roboto" w:eastAsia="Roboto" w:hAnsi="Roboto" w:cs="Roboto"/>
+          <w:color w:val="172B4D"/>
+          <w:sz w:val="24"/>
+          <w:szCs w:val="24"/>
+        </w:rPr>
+        <w:t>.</w:t>
       </w:r>
     </w:p>
     <w:p>

</xml_diff>

<commit_message>
minor fix in logs
</commit_message>
<xml_diff>
--- a/TrueFoundry FrontEnd Assignment.docx
+++ b/TrueFoundry FrontEnd Assignment.docx
@@ -1118,7 +1118,17 @@
           <w:sz w:val="24"/>
           <w:szCs w:val="24"/>
         </w:rPr>
-        <w:t>2.</w:t>
+        <w:t>2</w:t>
+      </w:r>
+      <w:r>
+        <w:rPr>
+          <w:rFonts w:ascii="Roboto" w:eastAsia="Roboto" w:hAnsi="Roboto" w:cs="Roboto"/>
+          <w:color w:val="172B4D"/>
+          <w:sz w:val="24"/>
+          <w:szCs w:val="24"/>
+          <w:highlight w:val="yellow"/>
+        </w:rPr>
+        <w:t>.</w:t>
       </w:r>
       <w:r>
         <w:rPr>
@@ -1126,6 +1136,7 @@
           <w:color w:val="172B4D"/>
           <w:sz w:val="14"/>
           <w:szCs w:val="14"/>
+          <w:highlight w:val="yellow"/>
         </w:rPr>
         <w:t xml:space="preserve">         </w:t>
       </w:r>
@@ -1135,8 +1146,18 @@
           <w:color w:val="172B4D"/>
           <w:sz w:val="24"/>
           <w:szCs w:val="24"/>
-        </w:rPr>
-        <w:t>A list of quick selections for time-range (Last {n} minutes/hours). While any of these is selected, live logs will be enabled.</w:t>
+          <w:highlight w:val="yellow"/>
+        </w:rPr>
+        <w:t>A list of quick selections for time-range (Last {n} minutes/hours). While any of these is selected, live logs will be enabled</w:t>
+      </w:r>
+      <w:r>
+        <w:rPr>
+          <w:rFonts w:ascii="Roboto" w:eastAsia="Roboto" w:hAnsi="Roboto" w:cs="Roboto"/>
+          <w:color w:val="172B4D"/>
+          <w:sz w:val="24"/>
+          <w:szCs w:val="24"/>
+        </w:rPr>
+        <w:t>.</w:t>
       </w:r>
       <w:r>
         <w:rPr>
@@ -1315,6 +1336,7 @@
           <w:color w:val="172B4D"/>
           <w:sz w:val="24"/>
           <w:szCs w:val="24"/>
+          <w:highlight w:val="yellow"/>
         </w:rPr>
         <w:t>Infinite scroll and paginate previous logs when scrolling up (scroll position needs to be maintained).</w:t>
       </w:r>

</xml_diff>